<commit_message>
potinejant amb taules i subtaules
</commit_message>
<xml_diff>
--- a/moduls prova/somefile.docx
+++ b/moduls prova/somefile.docx
@@ -23,10 +23,10 @@
           <w:p>
             <w:pPr>
               <w:pStyle w:val="Compact"/>
-              <w:jc w:val="left"/>
-            </w:pPr>
-            <w:r>
-              <w:t xml:space="preserve">NUMERO COMPETENCIA</w:t>
+              <w:jc w:val="right"/>
+            </w:pPr>
+            <w:r>
+              <w:t xml:space="preserve">Numero competencia</w:t>
             </w:r>
           </w:p>
         </w:tc>
@@ -43,7 +43,7 @@
               <w:jc w:val="left"/>
             </w:pPr>
             <w:r>
-              <w:t xml:space="preserve">TEXT COMPETENCIA</w:t>
+              <w:t xml:space="preserve">Text competencia</w:t>
             </w:r>
           </w:p>
         </w:tc>
@@ -53,7 +53,7 @@
           <w:p>
             <w:pPr>
               <w:pStyle w:val="Compact"/>
-              <w:jc w:val="left"/>
+              <w:jc w:val="right"/>
             </w:pPr>
             <w:r>
               <w:t xml:space="preserve">1</w:t>
@@ -77,7 +77,7 @@
           <w:p>
             <w:pPr>
               <w:pStyle w:val="Compact"/>
-              <w:jc w:val="left"/>
+              <w:jc w:val="right"/>
             </w:pPr>
             <w:r>
               <w:t xml:space="preserve">2</w:t>
@@ -101,7 +101,7 @@
           <w:p>
             <w:pPr>
               <w:pStyle w:val="Compact"/>
-              <w:jc w:val="left"/>
+              <w:jc w:val="right"/>
             </w:pPr>
             <w:r>
               <w:t xml:space="preserve">3</w:t>
@@ -125,7 +125,7 @@
           <w:p>
             <w:pPr>
               <w:pStyle w:val="Compact"/>
-              <w:jc w:val="left"/>
+              <w:jc w:val="right"/>
             </w:pPr>
             <w:r>
               <w:t xml:space="preserve">4</w:t>
@@ -149,7 +149,7 @@
           <w:p>
             <w:pPr>
               <w:pStyle w:val="Compact"/>
-              <w:jc w:val="left"/>
+              <w:jc w:val="right"/>
             </w:pPr>
             <w:r>
               <w:t xml:space="preserve">5</w:t>
@@ -173,7 +173,7 @@
           <w:p>
             <w:pPr>
               <w:pStyle w:val="Compact"/>
-              <w:jc w:val="left"/>
+              <w:jc w:val="right"/>
             </w:pPr>
             <w:r>
               <w:t xml:space="preserve">6</w:t>
@@ -197,7 +197,7 @@
           <w:p>
             <w:pPr>
               <w:pStyle w:val="Compact"/>
-              <w:jc w:val="left"/>
+              <w:jc w:val="right"/>
             </w:pPr>
             <w:r>
               <w:t xml:space="preserve">7</w:t>
@@ -221,7 +221,7 @@
           <w:p>
             <w:pPr>
               <w:pStyle w:val="Compact"/>
-              <w:jc w:val="left"/>
+              <w:jc w:val="right"/>
             </w:pPr>
             <w:r>
               <w:t xml:space="preserve">8</w:t>
@@ -245,7 +245,7 @@
           <w:p>
             <w:pPr>
               <w:pStyle w:val="Compact"/>
-              <w:jc w:val="left"/>
+              <w:jc w:val="right"/>
             </w:pPr>
             <w:r>
               <w:t xml:space="preserve">9</w:t>
@@ -269,7 +269,7 @@
           <w:p>
             <w:pPr>
               <w:pStyle w:val="Compact"/>
-              <w:jc w:val="left"/>
+              <w:jc w:val="right"/>
             </w:pPr>
             <w:r>
               <w:t xml:space="preserve">10</w:t>
@@ -293,7 +293,7 @@
           <w:p>
             <w:pPr>
               <w:pStyle w:val="Compact"/>
-              <w:jc w:val="left"/>
+              <w:jc w:val="right"/>
             </w:pPr>
             <w:r>
               <w:t xml:space="preserve">11</w:t>
@@ -317,7 +317,7 @@
           <w:p>
             <w:pPr>
               <w:pStyle w:val="Compact"/>
-              <w:jc w:val="left"/>
+              <w:jc w:val="right"/>
             </w:pPr>
             <w:r>
               <w:t xml:space="preserve">12</w:t>

</xml_diff>